<commit_message>
bjorns update for the website
</commit_message>
<xml_diff>
--- a/tests/Technischetest.docx
+++ b/tests/Technischetest.docx
@@ -27,14 +27,14 @@
         </w:rPr>
       </w:sdtEndPr>
       <w:sdtContent>
-        <w:bookmarkStart w:id="1" w:name="_Toc445282415" w:displacedByCustomXml="prev"/>
-        <w:bookmarkStart w:id="2" w:name="_Toc445281383" w:displacedByCustomXml="prev"/>
-        <w:bookmarkStart w:id="3" w:name="_Toc445280806" w:displacedByCustomXml="prev"/>
-        <w:bookmarkStart w:id="4" w:name="_Toc445280603" w:displacedByCustomXml="prev"/>
-        <w:bookmarkStart w:id="5" w:name="_Toc445280582" w:displacedByCustomXml="prev"/>
-        <w:bookmarkStart w:id="6" w:name="_Toc445280538" w:displacedByCustomXml="prev"/>
-        <w:bookmarkStart w:id="7" w:name="_Toc445279827" w:displacedByCustomXml="prev"/>
-        <w:bookmarkStart w:id="8" w:name="_Toc445278267" w:displacedByCustomXml="prev"/>
+        <w:bookmarkStart w:id="1" w:name="_Toc445278267" w:displacedByCustomXml="prev"/>
+        <w:bookmarkStart w:id="2" w:name="_Toc445279827" w:displacedByCustomXml="prev"/>
+        <w:bookmarkStart w:id="3" w:name="_Toc445280538" w:displacedByCustomXml="prev"/>
+        <w:bookmarkStart w:id="4" w:name="_Toc445280582" w:displacedByCustomXml="prev"/>
+        <w:bookmarkStart w:id="5" w:name="_Toc445280603" w:displacedByCustomXml="prev"/>
+        <w:bookmarkStart w:id="6" w:name="_Toc445280806" w:displacedByCustomXml="prev"/>
+        <w:bookmarkStart w:id="7" w:name="_Toc445281383" w:displacedByCustomXml="prev"/>
+        <w:bookmarkStart w:id="8" w:name="_Toc445282415" w:displacedByCustomXml="prev"/>
         <w:tbl>
           <w:tblPr>
             <w:tblpPr w:leftFromText="187" w:rightFromText="187" w:bottomFromText="720" w:horzAnchor="margin" w:tblpYSpec="bottom"/>
@@ -42,12 +42,12 @@
             <w:tblLook w:val="04A0" w:firstRow="1" w:lastRow="0" w:firstColumn="1" w:lastColumn="0" w:noHBand="0" w:noVBand="1"/>
           </w:tblPr>
           <w:tblGrid>
-            <w:gridCol w:w="9288"/>
+            <w:gridCol w:w="9072"/>
           </w:tblGrid>
           <w:tr>
             <w:tc>
               <w:tcPr>
-                <w:tcW w:w="9288" w:type="dxa"/>
+                <w:tcW w:w="9072" w:type="dxa"/>
               </w:tcPr>
               <w:p>
                 <w:pPr>
@@ -92,6 +92,14 @@
                       </w:rPr>
                       <w:t>echnische test</w:t>
                     </w:r>
+                    <w:r>
+                      <w:rPr>
+                        <w:rStyle w:val="GeenafstandChar"/>
+                        <w:color w:val="auto"/>
+                        <w:sz w:val="52"/>
+                      </w:rPr>
+                      <w:t>-C#</w:t>
+                    </w:r>
                   </w:sdtContent>
                 </w:sdt>
                 <w:bookmarkEnd w:id="0"/>
@@ -114,292 +122,128 @@
               </w:tcPr>
               <w:p>
                 <w:pPr>
+                  <w:pStyle w:val="Geenafstand"/>
+                  <w:rPr>
+                    <w:b/>
+                    <w:sz w:val="52"/>
+                    <w:lang w:val="en-US"/>
+                  </w:rPr>
+                </w:pPr>
+                <w:r>
+                  <w:rPr>
+                    <w:b/>
+                    <w:sz w:val="52"/>
+                    <w:lang w:val="en-US"/>
+                  </w:rPr>
+                  <w:t xml:space="preserve">Bjorn </w:t>
+                </w:r>
+                <w:proofErr w:type="spellStart"/>
+                <w:r>
+                  <w:rPr>
+                    <w:b/>
+                    <w:sz w:val="52"/>
+                    <w:lang w:val="en-US"/>
+                  </w:rPr>
+                  <w:t>patje</w:t>
+                </w:r>
+                <w:proofErr w:type="spellEnd"/>
+                <w:r>
+                  <w:rPr>
+                    <w:b/>
+                    <w:sz w:val="52"/>
+                    <w:lang w:val="en-US"/>
+                  </w:rPr>
+                  <w:t>,</w:t>
+                </w:r>
+                <w:r>
+                  <w:rPr>
+                    <w:b/>
+                    <w:sz w:val="52"/>
+                    <w:lang w:val="en-US"/>
+                  </w:rPr>
+                  <w:br/>
+                </w:r>
+                <w:proofErr w:type="spellStart"/>
+                <w:r>
+                  <w:rPr>
+                    <w:b/>
+                    <w:sz w:val="52"/>
+                    <w:lang w:val="en-US"/>
+                  </w:rPr>
+                  <w:t>guido</w:t>
+                </w:r>
+                <w:proofErr w:type="spellEnd"/>
+                <w:r>
+                  <w:rPr>
+                    <w:b/>
+                    <w:sz w:val="52"/>
+                    <w:lang w:val="en-US"/>
+                  </w:rPr>
+                  <w:t xml:space="preserve"> </w:t>
+                </w:r>
+                <w:proofErr w:type="spellStart"/>
+                <w:r>
+                  <w:rPr>
+                    <w:b/>
+                    <w:sz w:val="52"/>
+                    <w:lang w:val="en-US"/>
+                  </w:rPr>
+                  <w:t>vd</w:t>
+                </w:r>
+                <w:proofErr w:type="spellEnd"/>
+                <w:r>
+                  <w:rPr>
+                    <w:b/>
+                    <w:sz w:val="52"/>
+                    <w:lang w:val="en-US"/>
+                  </w:rPr>
+                  <w:t xml:space="preserve"> </w:t>
+                </w:r>
+                <w:proofErr w:type="spellStart"/>
+                <w:r>
+                  <w:rPr>
+                    <w:b/>
+                    <w:sz w:val="52"/>
+                    <w:lang w:val="en-US"/>
+                  </w:rPr>
+                  <w:t>wal</w:t>
+                </w:r>
+                <w:proofErr w:type="spellEnd"/>
+                <w:r>
+                  <w:rPr>
+                    <w:b/>
+                    <w:sz w:val="52"/>
+                    <w:lang w:val="en-US"/>
+                  </w:rPr>
+                  <w:t>,</w:t>
+                </w:r>
+                <w:r>
+                  <w:rPr>
+                    <w:b/>
+                    <w:sz w:val="52"/>
+                    <w:lang w:val="en-US"/>
+                  </w:rPr>
+                  <w:br/>
+                  <w:t xml:space="preserve">Corne </w:t>
+                </w:r>
+                <w:proofErr w:type="spellStart"/>
+                <w:r>
+                  <w:rPr>
+                    <w:b/>
+                    <w:sz w:val="52"/>
+                    <w:lang w:val="en-US"/>
+                  </w:rPr>
+                  <w:t>sierat</w:t>
+                </w:r>
+                <w:proofErr w:type="spellEnd"/>
+              </w:p>
+              <w:p>
+                <w:pPr>
                   <w:pStyle w:val="Kop1"/>
                   <w:rPr>
                     <w:sz w:val="56"/>
                     <w:szCs w:val="56"/>
-                  </w:rPr>
-                </w:pPr>
-              </w:p>
-            </w:tc>
-          </w:tr>
-          <w:tr>
-            <w:trPr>
-              <w:trHeight w:val="1152"/>
-            </w:trPr>
-            <w:tc>
-              <w:tcPr>
-                <w:tcW w:w="0" w:type="auto"/>
-                <w:vAlign w:val="bottom"/>
-              </w:tcPr>
-              <w:p>
-                <w:pPr>
-                  <w:pStyle w:val="Kop1"/>
-                  <w:rPr>
-                    <w:color w:val="FFFFFF" w:themeColor="background1"/>
-                    <w:sz w:val="56"/>
-                    <w:szCs w:val="56"/>
-                  </w:rPr>
-                </w:pPr>
-                <w:bookmarkStart w:id="9" w:name="_Toc445278091"/>
-                <w:bookmarkStart w:id="10" w:name="_Toc445278268"/>
-                <w:bookmarkStart w:id="11" w:name="_Toc445279828"/>
-                <w:bookmarkStart w:id="12" w:name="_Toc445280539"/>
-                <w:bookmarkStart w:id="13" w:name="_Toc445280583"/>
-                <w:bookmarkStart w:id="14" w:name="_Toc445280604"/>
-                <w:bookmarkStart w:id="15" w:name="_Toc445280807"/>
-                <w:bookmarkStart w:id="16" w:name="_Toc445281384"/>
-                <w:bookmarkStart w:id="17" w:name="_Toc445282416"/>
-                <w:r>
-                  <w:rPr>
-                    <w:noProof/>
-                    <w:lang w:eastAsia="nl-NL"/>
-                  </w:rPr>
-                  <mc:AlternateContent>
-                    <mc:Choice Requires="wps">
-                      <w:drawing>
-                        <wp:anchor distT="0" distB="0" distL="114300" distR="114300" simplePos="0" relativeHeight="251665408" behindDoc="0" locked="0" layoutInCell="1" allowOverlap="1" wp14:anchorId="2CC9AE52" wp14:editId="50314B77">
-                          <wp:simplePos x="0" y="0"/>
-                          <wp:positionH relativeFrom="column">
-                            <wp:posOffset>45085</wp:posOffset>
-                          </wp:positionH>
-                          <wp:positionV relativeFrom="paragraph">
-                            <wp:posOffset>442595</wp:posOffset>
-                          </wp:positionV>
-                          <wp:extent cx="914400" cy="1524000"/>
-                          <wp:effectExtent l="0" t="0" r="0" b="0"/>
-                          <wp:wrapNone/>
-                          <wp:docPr id="3" name="Tekstvak 3"/>
-                          <wp:cNvGraphicFramePr/>
-                          <a:graphic xmlns:a="http://schemas.openxmlformats.org/drawingml/2006/main">
-                            <a:graphicData uri="http://schemas.microsoft.com/office/word/2010/wordprocessingShape">
-                              <wps:wsp>
-                                <wps:cNvSpPr txBox="1"/>
-                                <wps:spPr>
-                                  <a:xfrm>
-                                    <a:off x="0" y="0"/>
-                                    <a:ext cx="914400" cy="1524000"/>
-                                  </a:xfrm>
-                                  <a:prstGeom prst="rect">
-                                    <a:avLst/>
-                                  </a:prstGeom>
-                                  <a:noFill/>
-                                  <a:ln w="6350">
-                                    <a:noFill/>
-                                  </a:ln>
-                                  <a:effectLst/>
-                                </wps:spPr>
-                                <wps:style>
-                                  <a:lnRef idx="0">
-                                    <a:schemeClr val="accent1"/>
-                                  </a:lnRef>
-                                  <a:fillRef idx="0">
-                                    <a:schemeClr val="accent1"/>
-                                  </a:fillRef>
-                                  <a:effectRef idx="0">
-                                    <a:schemeClr val="accent1"/>
-                                  </a:effectRef>
-                                  <a:fontRef idx="minor">
-                                    <a:schemeClr val="dk1"/>
-                                  </a:fontRef>
-                                </wps:style>
-                                <wps:txbx>
-                                  <w:txbxContent>
-                                    <w:p>
-                                      <w:pPr>
-                                        <w:pStyle w:val="Geenafstand"/>
-                                        <w:rPr>
-                                          <w:b/>
-                                          <w:sz w:val="52"/>
-                                          <w:lang w:val="en-US"/>
-                                        </w:rPr>
-                                      </w:pPr>
-                                      <w:r>
-                                        <w:rPr>
-                                          <w:b/>
-                                          <w:sz w:val="52"/>
-                                          <w:lang w:val="en-US"/>
-                                        </w:rPr>
-                                        <w:t>Bjorn patje</w:t>
-                                      </w:r>
-                                      <w:r>
-                                        <w:rPr>
-                                          <w:b/>
-                                          <w:sz w:val="52"/>
-                                          <w:lang w:val="en-US"/>
-                                        </w:rPr>
-                                        <w:t>,</w:t>
-                                      </w:r>
-                                      <w:r>
-                                        <w:rPr>
-                                          <w:b/>
-                                          <w:sz w:val="52"/>
-                                          <w:lang w:val="en-US"/>
-                                        </w:rPr>
-                                        <w:br/>
-                                      </w:r>
-                                      <w:r>
-                                        <w:rPr>
-                                          <w:b/>
-                                          <w:sz w:val="52"/>
-                                          <w:lang w:val="en-US"/>
-                                        </w:rPr>
-                                        <w:t>guido vd wal</w:t>
-                                      </w:r>
-                                      <w:r>
-                                        <w:rPr>
-                                          <w:b/>
-                                          <w:sz w:val="52"/>
-                                          <w:lang w:val="en-US"/>
-                                        </w:rPr>
-                                        <w:t>,</w:t>
-                                      </w:r>
-                                      <w:r>
-                                        <w:rPr>
-                                          <w:b/>
-                                          <w:sz w:val="52"/>
-                                          <w:lang w:val="en-US"/>
-                                        </w:rPr>
-                                        <w:br/>
-                                        <w:t>C</w:t>
-                                      </w:r>
-                                      <w:r>
-                                        <w:rPr>
-                                          <w:b/>
-                                          <w:sz w:val="52"/>
-                                          <w:lang w:val="en-US"/>
-                                        </w:rPr>
-                                        <w:t>orne sierat</w:t>
-                                      </w:r>
-                                    </w:p>
-                                  </w:txbxContent>
-                                </wps:txbx>
-                                <wps:bodyPr rot="0" spcFirstLastPara="0" vertOverflow="overflow" horzOverflow="overflow" vert="horz" wrap="none" lIns="91440" tIns="45720" rIns="91440" bIns="45720" numCol="1" spcCol="0" rtlCol="0" fromWordArt="0" anchor="t" anchorCtr="0" forceAA="0" compatLnSpc="1">
-                                  <a:prstTxWarp prst="textNoShape">
-                                    <a:avLst/>
-                                  </a:prstTxWarp>
-                                  <a:noAutofit/>
-                                </wps:bodyPr>
-                              </wps:wsp>
-                            </a:graphicData>
-                          </a:graphic>
-                          <wp14:sizeRelV relativeFrom="margin">
-                            <wp14:pctHeight>0</wp14:pctHeight>
-                          </wp14:sizeRelV>
-                        </wp:anchor>
-                      </w:drawing>
-                    </mc:Choice>
-                    <mc:Fallback>
-                      <w:pict>
-                        <v:shapetype w14:anchorId="2CC9AE52" id="_x0000_t202" coordsize="21600,21600" o:spt="202" path="m,l,21600r21600,l21600,xe">
-                          <v:stroke joinstyle="miter"/>
-                          <v:path gradientshapeok="t" o:connecttype="rect"/>
-                        </v:shapetype>
-                        <v:shape id="Tekstvak 3" o:spid="_x0000_s1026" type="#_x0000_t202" style="position:absolute;margin-left:3.55pt;margin-top:34.85pt;width:1in;height:120pt;z-index:251665408;visibility:visible;mso-wrap-style:none;mso-height-percent:0;mso-wrap-distance-left:9pt;mso-wrap-distance-top:0;mso-wrap-distance-right:9pt;mso-wrap-distance-bottom:0;mso-position-horizontal:absolute;mso-position-horizontal-relative:text;mso-position-vertical:absolute;mso-position-vertical-relative:text;mso-height-percent:0;mso-height-relative:margin;v-text-anchor:top" o:gfxdata="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" filled="f" stroked="f" strokeweight=".5pt">
-                          <v:textbox>
-                            <w:txbxContent>
-                              <w:p>
-                                <w:pPr>
-                                  <w:pStyle w:val="Geenafstand"/>
-                                  <w:rPr>
-                                    <w:b/>
-                                    <w:sz w:val="52"/>
-                                    <w:lang w:val="en-US"/>
-                                  </w:rPr>
-                                </w:pPr>
-                                <w:r>
-                                  <w:rPr>
-                                    <w:b/>
-                                    <w:sz w:val="52"/>
-                                    <w:lang w:val="en-US"/>
-                                  </w:rPr>
-                                  <w:t>Bjorn patje</w:t>
-                                </w:r>
-                                <w:r>
-                                  <w:rPr>
-                                    <w:b/>
-                                    <w:sz w:val="52"/>
-                                    <w:lang w:val="en-US"/>
-                                  </w:rPr>
-                                  <w:t>,</w:t>
-                                </w:r>
-                                <w:r>
-                                  <w:rPr>
-                                    <w:b/>
-                                    <w:sz w:val="52"/>
-                                    <w:lang w:val="en-US"/>
-                                  </w:rPr>
-                                  <w:br/>
-                                </w:r>
-                                <w:r>
-                                  <w:rPr>
-                                    <w:b/>
-                                    <w:sz w:val="52"/>
-                                    <w:lang w:val="en-US"/>
-                                  </w:rPr>
-                                  <w:t>guido vd wal</w:t>
-                                </w:r>
-                                <w:r>
-                                  <w:rPr>
-                                    <w:b/>
-                                    <w:sz w:val="52"/>
-                                    <w:lang w:val="en-US"/>
-                                  </w:rPr>
-                                  <w:t>,</w:t>
-                                </w:r>
-                                <w:r>
-                                  <w:rPr>
-                                    <w:b/>
-                                    <w:sz w:val="52"/>
-                                    <w:lang w:val="en-US"/>
-                                  </w:rPr>
-                                  <w:br/>
-                                  <w:t>C</w:t>
-                                </w:r>
-                                <w:r>
-                                  <w:rPr>
-                                    <w:b/>
-                                    <w:sz w:val="52"/>
-                                    <w:lang w:val="en-US"/>
-                                  </w:rPr>
-                                  <w:t>orne sierat</w:t>
-                                </w:r>
-                              </w:p>
-                            </w:txbxContent>
-                          </v:textbox>
-                        </v:shape>
-                      </w:pict>
-                    </mc:Fallback>
-                  </mc:AlternateContent>
-                </w:r>
-                <w:bookmarkEnd w:id="9"/>
-                <w:bookmarkEnd w:id="10"/>
-                <w:bookmarkEnd w:id="11"/>
-                <w:bookmarkEnd w:id="12"/>
-                <w:bookmarkEnd w:id="13"/>
-                <w:bookmarkEnd w:id="14"/>
-                <w:bookmarkEnd w:id="15"/>
-                <w:bookmarkEnd w:id="16"/>
-                <w:bookmarkEnd w:id="17"/>
-              </w:p>
-            </w:tc>
-          </w:tr>
-          <w:tr>
-            <w:trPr>
-              <w:trHeight w:val="432"/>
-            </w:trPr>
-            <w:tc>
-              <w:tcPr>
-                <w:tcW w:w="0" w:type="auto"/>
-                <w:vAlign w:val="bottom"/>
-              </w:tcPr>
-              <w:p>
-                <w:pPr>
-                  <w:pStyle w:val="Kop1"/>
-                  <w:rPr>
-                    <w:color w:val="1F497D" w:themeColor="text2"/>
-                    <w:sz w:val="56"/>
-                    <w:szCs w:val="56"/>
+                    <w:lang w:val="en-US"/>
                   </w:rPr>
                 </w:pPr>
               </w:p>
@@ -507,9 +351,17 @@
             </mc:AlternateContent>
           </w:r>
           <w:r>
+            <w:rPr>
+              <w:lang w:val="en-US"/>
+            </w:rPr>
             <w:br w:type="page"/>
           </w:r>
+          <w:r>
+            <w:lastRenderedPageBreak/>
+            <w:t>‘</w:t>
+          </w:r>
         </w:p>
+        <w:p/>
       </w:sdtContent>
     </w:sdt>
     <w:p>
@@ -518,7 +370,6 @@
           <w:noProof/>
           <w:lang w:eastAsia="nl-NL"/>
         </w:rPr>
-        <w:lastRenderedPageBreak/>
         <mc:AlternateContent>
           <mc:Choice Requires="wps">
             <w:drawing>
@@ -595,6 +446,7 @@
           </mc:Fallback>
         </mc:AlternateContent>
       </w:r>
+      <w:bookmarkStart w:id="9" w:name="_GoBack"/>
       <w:r>
         <w:rPr>
           <w:noProof/>
@@ -670,6 +522,7 @@
           </mc:Fallback>
         </mc:AlternateContent>
       </w:r>
+      <w:bookmarkEnd w:id="9"/>
       <w:r>
         <w:rPr>
           <w:noProof/>
@@ -985,16 +838,13 @@
       <w:r>
         <w:t xml:space="preserve">het mogelijk om een </w:t>
       </w:r>
+      <w:proofErr w:type="spellStart"/>
       <w:r>
         <w:t>komodo</w:t>
       </w:r>
-      <w:r>
-        <w:t xml:space="preserve"> </w:t>
-      </w:r>
-      <w:bookmarkStart w:id="18" w:name="_GoBack"/>
-      <w:bookmarkEnd w:id="18"/>
-      <w:r>
-        <w:t xml:space="preserve">nummer in te kunnen vullen </w:t>
+      <w:proofErr w:type="spellEnd"/>
+      <w:r>
+        <w:t xml:space="preserve"> nummer in te kunnen vullen </w:t>
       </w:r>
       <w:r>
         <w:tab/>
@@ -2593,6 +2443,7 @@
         <w:rPr>
           <w:b/>
         </w:rPr>
+        <w:lastRenderedPageBreak/>
         <w:t xml:space="preserve">Vraag 10: </w:t>
       </w:r>
       <w:r>
@@ -4477,7 +4328,7 @@
 </file>
 
 <file path=customXml/itemProps1.xml><?xml version="1.0" encoding="utf-8"?>
-<ds:datastoreItem xmlns:ds="http://schemas.openxmlformats.org/officeDocument/2006/customXml" ds:itemID="{DCC957FB-3852-462C-BCFF-305A5CC4DF5B}">
+<ds:datastoreItem xmlns:ds="http://schemas.openxmlformats.org/officeDocument/2006/customXml" ds:itemID="{BF534FAB-5CD3-4DF9-AC3A-B1F724B3527B}">
   <ds:schemaRefs>
     <ds:schemaRef ds:uri="http://schemas.openxmlformats.org/officeDocument/2006/bibliography"/>
   </ds:schemaRefs>

</xml_diff>